<commit_message>
login page and registration page completed.
</commit_message>
<xml_diff>
--- a/notes.docx
+++ b/notes.docx
@@ -1,7 +1,18 @@
 
 <file path=word/document.xml><?xml version="1.0" encoding="utf-8"?>
-<w:document xmlns:wpc="http://schemas.microsoft.com/office/word/2010/wordprocessingCanvas" xmlns:cx="http://schemas.microsoft.com/office/drawing/2014/chartex" xmlns:cx1="http://schemas.microsoft.com/office/drawing/2015/9/8/chartex" xmlns:cx2="http://schemas.microsoft.com/office/drawing/2015/10/21/chartex" xmlns:cx3="http://schemas.microsoft.com/office/drawing/2016/5/9/chartex" xmlns:cx4="http://schemas.microsoft.com/office/drawing/2016/5/10/chartex" xmlns:cx5="http://schemas.microsoft.com/office/drawing/2016/5/11/chartex" xmlns:cx6="http://schemas.microsoft.com/office/drawing/2016/5/12/chartex" xmlns:cx7="http://schemas.microsoft.com/office/drawing/2016/5/13/chartex" xmlns:cx8="http://schemas.microsoft.com/office/drawing/2016/5/14/chartex" xmlns:mc="http://schemas.openxmlformats.org/markup-compatibility/2006" xmlns:aink="http://schemas.microsoft.com/office/drawing/2016/ink" xmlns:am3d="http://schemas.microsoft.com/office/drawing/2017/model3d" xmlns:o="urn:schemas-microsoft-com:office:office" xmlns:oel="http://schemas.microsoft.com/office/2019/extlst" xmlns:r="http://schemas.openxmlformats.org/officeDocument/2006/relationships" xmlns:m="http://schemas.openxmlformats.org/officeDocument/2006/math" xmlns:v="urn:schemas-microsoft-com:vml" xmlns:wp14="http://schemas.microsoft.com/office/word/2010/wordprocessingDrawing" xmlns:wp="http://schemas.openxmlformats.org/drawingml/2006/wordprocessingDrawing" xmlns:w10="urn:schemas-microsoft-com:office:word" xmlns:w="http://schemas.openxmlformats.org/wordprocessingml/2006/main" xmlns:w14="http://schemas.microsoft.com/office/word/2010/wordml" xmlns:w15="http://schemas.microsoft.com/office/word/2012/wordml" xmlns:w16cex="http://schemas.microsoft.com/office/word/2018/wordml/cex" xmlns:w16cid="http://schemas.microsoft.com/office/word/2016/wordml/cid" xmlns:w16="http://schemas.microsoft.com/office/word/2018/wordml" xmlns:w16sdtdh="http://schemas.microsoft.com/office/word/2020/wordml/sdtdatahash" xmlns:w16se="http://schemas.microsoft.com/office/word/2015/wordml/symex" xmlns:wpg="http://schemas.microsoft.com/office/word/2010/wordprocessingGroup" xmlns:wpi="http://schemas.microsoft.com/office/word/2010/wordprocessingInk" xmlns:wne="http://schemas.microsoft.com/office/word/2006/wordml" xmlns:wps="http://schemas.microsoft.com/office/word/2010/wordprocessingShape" mc:Ignorable="w14 w15 w16se w16cid w16 w16cex w16sdtdh wp14">
+<w:document xmlns:wpc="http://schemas.microsoft.com/office/word/2010/wordprocessingCanvas" xmlns:cx="http://schemas.microsoft.com/office/drawing/2014/chartex" xmlns:cx1="http://schemas.microsoft.com/office/drawing/2015/9/8/chartex" xmlns:cx2="http://schemas.microsoft.com/office/drawing/2015/10/21/chartex" xmlns:cx3="http://schemas.microsoft.com/office/drawing/2016/5/9/chartex" xmlns:cx4="http://schemas.microsoft.com/office/drawing/2016/5/10/chartex" xmlns:cx5="http://schemas.microsoft.com/office/drawing/2016/5/11/chartex" xmlns:cx6="http://schemas.microsoft.com/office/drawing/2016/5/12/chartex" xmlns:cx7="http://schemas.microsoft.com/office/drawing/2016/5/13/chartex" xmlns:cx8="http://schemas.microsoft.com/office/drawing/2016/5/14/chartex" xmlns:mc="http://schemas.openxmlformats.org/markup-compatibility/2006" xmlns:aink="http://schemas.microsoft.com/office/drawing/2016/ink" xmlns:am3d="http://schemas.microsoft.com/office/drawing/2017/model3d" xmlns:o="urn:schemas-microsoft-com:office:office" xmlns:oel="http://schemas.microsoft.com/office/2019/extlst" xmlns:r="http://schemas.openxmlformats.org/officeDocument/2006/relationships" xmlns:m="http://schemas.openxmlformats.org/officeDocument/2006/math" xmlns:v="urn:schemas-microsoft-com:vml" xmlns:wp14="http://schemas.microsoft.com/office/word/2010/wordprocessingDrawing" xmlns:wp="http://schemas.openxmlformats.org/drawingml/2006/wordprocessingDrawing" xmlns:w10="urn:schemas-microsoft-com:office:word" xmlns:w="http://schemas.openxmlformats.org/wordprocessingml/2006/main" xmlns:w14="http://schemas.microsoft.com/office/word/2010/wordml" xmlns:w15="http://schemas.microsoft.com/office/word/2012/wordml" xmlns:w16cex="http://schemas.microsoft.com/office/word/2018/wordml/cex" xmlns:w16cid="http://schemas.microsoft.com/office/word/2016/wordml/cid" xmlns:w16="http://schemas.microsoft.com/office/word/2018/wordml" xmlns:w16du="http://schemas.microsoft.com/office/word/2023/wordml/word16du" xmlns:w16sdtdh="http://schemas.microsoft.com/office/word/2020/wordml/sdtdatahash" xmlns:w16se="http://schemas.microsoft.com/office/word/2015/wordml/symex" xmlns:wpg="http://schemas.microsoft.com/office/word/2010/wordprocessingGroup" xmlns:wpi="http://schemas.microsoft.com/office/word/2010/wordprocessingInk" xmlns:wne="http://schemas.microsoft.com/office/word/2006/wordml" xmlns:wps="http://schemas.microsoft.com/office/word/2010/wordprocessingShape" mc:Ignorable="w14 w15 w16se w16cid w16 w16cex w16sdtdh wp14">
   <w:body>
+    <w:p>
+      <w:r>
+        <w:t>Users</w:t>
+      </w:r>
+    </w:p>
+    <w:p>
+      <w:r>
+        <w:t xml:space="preserve">Username: ali  pass:veli </w:t>
+      </w:r>
+    </w:p>
+    <w:p/>
     <w:p/>
     <w:p/>
     <w:p>
@@ -42,67 +53,19 @@
       </w:r>
       <w:r>
         <w:tab/>
-        <w:t>&lt;</w:t>
-      </w:r>
-      <w:proofErr w:type="spellStart"/>
-      <w:r>
-        <w:t>groupId</w:t>
-      </w:r>
-      <w:proofErr w:type="spellEnd"/>
-      <w:r>
-        <w:t>&gt;</w:t>
-      </w:r>
-      <w:proofErr w:type="spellStart"/>
-      <w:r>
-        <w:t>jakarta.servlet.jsp.jstl</w:t>
-      </w:r>
-      <w:proofErr w:type="spellEnd"/>
-      <w:r>
-        <w:t>&lt;/</w:t>
-      </w:r>
-      <w:proofErr w:type="spellStart"/>
-      <w:r>
-        <w:t>groupId</w:t>
-      </w:r>
-      <w:proofErr w:type="spellEnd"/>
-      <w:r>
-        <w:t>&gt;</w:t>
-      </w:r>
-    </w:p>
-    <w:p>
-      <w:r>
-        <w:tab/>
-      </w:r>
-      <w:r>
-        <w:tab/>
-      </w:r>
-      <w:r>
-        <w:tab/>
-        <w:t>&lt;</w:t>
-      </w:r>
-      <w:proofErr w:type="spellStart"/>
-      <w:r>
-        <w:t>artifactId</w:t>
-      </w:r>
-      <w:proofErr w:type="spellEnd"/>
-      <w:r>
-        <w:t>&gt;</w:t>
-      </w:r>
-      <w:proofErr w:type="spellStart"/>
-      <w:r>
-        <w:t>jakarta.servlet.jsp.jstl-api</w:t>
-      </w:r>
-      <w:proofErr w:type="spellEnd"/>
-      <w:r>
-        <w:t>&lt;/</w:t>
-      </w:r>
-      <w:proofErr w:type="spellStart"/>
-      <w:r>
-        <w:t>artifactId</w:t>
-      </w:r>
-      <w:proofErr w:type="spellEnd"/>
-      <w:r>
-        <w:t>&gt;</w:t>
+        <w:t>&lt;groupId&gt;jakarta.servlet.jsp.jstl&lt;/groupId&gt;</w:t>
+      </w:r>
+    </w:p>
+    <w:p>
+      <w:r>
+        <w:tab/>
+      </w:r>
+      <w:r>
+        <w:tab/>
+      </w:r>
+      <w:r>
+        <w:tab/>
+        <w:t>&lt;artifactId&gt;jakarta.servlet.jsp.jstl-api&lt;/artifactId&gt;</w:t>
       </w:r>
     </w:p>
     <w:p>
@@ -128,63 +91,13 @@
     </w:p>
     <w:p/>
     <w:p>
-      <w:proofErr w:type="spellStart"/>
-      <w:r>
-        <w:t>org.apache.jasper.JasperException</w:t>
-      </w:r>
-      <w:proofErr w:type="spellEnd"/>
-      <w:r>
-        <w:t xml:space="preserve">: The absolute </w:t>
-      </w:r>
-      <w:proofErr w:type="spellStart"/>
-      <w:r>
-        <w:t>uri</w:t>
-      </w:r>
-      <w:proofErr w:type="spellEnd"/>
-      <w:r>
-        <w:t>: [http://java.sun.com/jsp/jstl/core] cannot be resolved in either web.xml or the jar files deployed with this application</w:t>
-      </w:r>
-    </w:p>
-    <w:p>
-      <w:proofErr w:type="spellStart"/>
-      <w:r>
-        <w:t>java.lang.ClassCastException</w:t>
-      </w:r>
-      <w:proofErr w:type="spellEnd"/>
-      <w:r>
-        <w:t xml:space="preserve">: class </w:t>
-      </w:r>
-      <w:proofErr w:type="spellStart"/>
-      <w:r>
-        <w:t>org.apache.taglibs.standard.tlv.JstlCoreTLV</w:t>
-      </w:r>
-      <w:proofErr w:type="spellEnd"/>
-      <w:r>
-        <w:t xml:space="preserve"> cannot be cast to class </w:t>
-      </w:r>
-      <w:proofErr w:type="spellStart"/>
-      <w:r>
-        <w:t>jakarta.servlet.jsp.tagext.TagLibraryValidator</w:t>
-      </w:r>
-      <w:proofErr w:type="spellEnd"/>
-      <w:r>
-        <w:t xml:space="preserve"> (</w:t>
-      </w:r>
-      <w:proofErr w:type="spellStart"/>
-      <w:r>
-        <w:t>org.apache.taglibs.standard.tlv.JstlCoreTLV</w:t>
-      </w:r>
-      <w:proofErr w:type="spellEnd"/>
-      <w:r>
-        <w:t xml:space="preserve"> and </w:t>
-      </w:r>
-      <w:proofErr w:type="spellStart"/>
-      <w:r>
-        <w:t>jakarta.servlet.jsp.tagext.TagLibraryValidator</w:t>
-      </w:r>
-      <w:proofErr w:type="spellEnd"/>
-      <w:r>
-        <w:t xml:space="preserve"> are in unnamed module of loader 'app')</w:t>
+      <w:r>
+        <w:t>org.apache.jasper.JasperException: The absolute uri: [http://java.sun.com/jsp/jstl/core] cannot be resolved in either web.xml or the jar files deployed with this application</w:t>
+      </w:r>
+    </w:p>
+    <w:p>
+      <w:r>
+        <w:t>java.lang.ClassCastException: class org.apache.taglibs.standard.tlv.JstlCoreTLV cannot be cast to class jakarta.servlet.jsp.tagext.TagLibraryValidator (org.apache.taglibs.standard.tlv.JstlCoreTLV and jakarta.servlet.jsp.tagext.TagLibraryValidator are in unnamed module of loader 'app')</w:t>
       </w:r>
     </w:p>
     <w:p/>
@@ -202,67 +115,19 @@
       </w:r>
       <w:r>
         <w:tab/>
-        <w:t>&lt;</w:t>
-      </w:r>
-      <w:proofErr w:type="spellStart"/>
-      <w:r>
-        <w:t>groupId</w:t>
-      </w:r>
-      <w:proofErr w:type="spellEnd"/>
-      <w:r>
-        <w:t>&gt;</w:t>
-      </w:r>
-      <w:proofErr w:type="spellStart"/>
-      <w:r>
-        <w:t>jakarta.servlet.jsp</w:t>
-      </w:r>
-      <w:proofErr w:type="spellEnd"/>
-      <w:r>
-        <w:t>&lt;/</w:t>
-      </w:r>
-      <w:proofErr w:type="spellStart"/>
-      <w:r>
-        <w:t>groupId</w:t>
-      </w:r>
-      <w:proofErr w:type="spellEnd"/>
-      <w:r>
-        <w:t>&gt;</w:t>
-      </w:r>
-    </w:p>
-    <w:p>
-      <w:r>
-        <w:tab/>
-      </w:r>
-      <w:r>
-        <w:tab/>
-      </w:r>
-      <w:r>
-        <w:tab/>
-        <w:t>&lt;</w:t>
-      </w:r>
-      <w:proofErr w:type="spellStart"/>
-      <w:r>
-        <w:t>artifactId</w:t>
-      </w:r>
-      <w:proofErr w:type="spellEnd"/>
-      <w:r>
-        <w:t>&gt;</w:t>
-      </w:r>
-      <w:proofErr w:type="spellStart"/>
-      <w:r>
-        <w:t>jakarta.servlet.jsp-api</w:t>
-      </w:r>
-      <w:proofErr w:type="spellEnd"/>
-      <w:r>
-        <w:t>&lt;/</w:t>
-      </w:r>
-      <w:proofErr w:type="spellStart"/>
-      <w:r>
-        <w:t>artifactId</w:t>
-      </w:r>
-      <w:proofErr w:type="spellEnd"/>
-      <w:r>
-        <w:t>&gt;</w:t>
+        <w:t>&lt;groupId&gt;jakarta.servlet.jsp&lt;/groupId&gt;</w:t>
+      </w:r>
+    </w:p>
+    <w:p>
+      <w:r>
+        <w:tab/>
+      </w:r>
+      <w:r>
+        <w:tab/>
+      </w:r>
+      <w:r>
+        <w:tab/>
+        <w:t>&lt;artifactId&gt;jakarta.servlet.jsp-api&lt;/artifactId&gt;</w:t>
       </w:r>
     </w:p>
     <w:p>
@@ -288,74 +153,26 @@
     </w:p>
     <w:p/>
     <w:p>
-      <w:proofErr w:type="spellStart"/>
-      <w:r>
-        <w:t>javax</w:t>
-      </w:r>
-      <w:proofErr w:type="spellEnd"/>
-      <w:r>
-        <w:t>/servlet/</w:t>
-      </w:r>
-      <w:proofErr w:type="spellStart"/>
-      <w:r>
-        <w:t>jsp</w:t>
-      </w:r>
-      <w:proofErr w:type="spellEnd"/>
-      <w:r>
-        <w:t>/</w:t>
-      </w:r>
-      <w:proofErr w:type="spellStart"/>
-      <w:r>
-        <w:t>tagext</w:t>
-      </w:r>
-      <w:proofErr w:type="spellEnd"/>
-      <w:r>
-        <w:t>/</w:t>
-      </w:r>
-      <w:proofErr w:type="spellStart"/>
-      <w:r>
-        <w:t>TagLibraryValidator</w:t>
-      </w:r>
-      <w:proofErr w:type="spellEnd"/>
-    </w:p>
-    <w:p>
-      <w:proofErr w:type="spellStart"/>
-      <w:r>
-        <w:t>java.lang.NoClassDefFoundError</w:t>
-      </w:r>
-      <w:proofErr w:type="spellEnd"/>
-      <w:r>
-        <w:t xml:space="preserve">: </w:t>
-      </w:r>
-      <w:proofErr w:type="spellStart"/>
-      <w:r>
-        <w:t>javax</w:t>
-      </w:r>
-      <w:proofErr w:type="spellEnd"/>
-      <w:r>
-        <w:t>/servlet/</w:t>
-      </w:r>
-      <w:proofErr w:type="spellStart"/>
-      <w:r>
-        <w:t>jsp</w:t>
-      </w:r>
-      <w:proofErr w:type="spellEnd"/>
-      <w:r>
-        <w:t>/</w:t>
-      </w:r>
-      <w:proofErr w:type="spellStart"/>
-      <w:r>
-        <w:t>tagext</w:t>
-      </w:r>
-      <w:proofErr w:type="spellEnd"/>
-      <w:r>
-        <w:t>/</w:t>
-      </w:r>
-      <w:proofErr w:type="spellStart"/>
-      <w:r>
-        <w:t>TagLibraryValidator</w:t>
-      </w:r>
-      <w:proofErr w:type="spellEnd"/>
+      <w:r>
+        <w:t>javax/servlet/jsp/tagext/TagLibraryValidator</w:t>
+      </w:r>
+    </w:p>
+    <w:p>
+      <w:r>
+        <w:t>java.lang.NoClassDefFoundError: javax/servlet/jsp/tagext/TagLibraryValidator</w:t>
+      </w:r>
+    </w:p>
+    <w:p/>
+    <w:p>
+      <w:r>
+        <w:t>&lt;link rel="stylesheet" href="../../css/styles.css"&gt;</w:t>
+      </w:r>
+    </w:p>
+    <w:p/>
+    <w:p>
+      <w:r>
+        <w:t>https://initialcommit.com/blog/pass-data-from-jsp-to-spring-controller#:~:text=The%20most%20common%20scenario%20for,defined%20in%20the%20JSP%20form.</w:t>
+      </w:r>
     </w:p>
     <w:sectPr>
       <w:pgSz w:w="12240" w:h="15840"/>

</xml_diff>